<commit_message>
Added PCIe in Pres
</commit_message>
<xml_diff>
--- a/NotizenMuendlich.docx
+++ b/NotizenMuendlich.docx
@@ -94,20 +94,6 @@
           <w:lang w:val="de-DE"/>
         </w:rPr>
       </w:pPr>
-      <w:r>
-        <w:rPr>
-          <w:lang w:val="de-DE"/>
-        </w:rPr>
-        <w:t>Lose Sammlung Gedanken zu Sage Notizen:</w:t>
-      </w:r>
-    </w:p>
-    <w:p>
-      <w:pPr>
-        <w:pStyle w:val="KeinLeerraum"/>
-        <w:rPr>
-          <w:lang w:val="de-DE"/>
-        </w:rPr>
-      </w:pPr>
       <w:proofErr w:type="spellStart"/>
       <w:r>
         <w:rPr>
@@ -470,7 +456,19 @@
         <w:rPr>
           <w:lang w:val="de-DE"/>
         </w:rPr>
-        <w:t>Producer-Consumer-Verhältnis 8Erklärung):</w:t>
+        <w:t xml:space="preserve">Producer-Consumer-Verhältnis </w:t>
+      </w:r>
+      <w:r>
+        <w:rPr>
+          <w:lang w:val="de-DE"/>
+        </w:rPr>
+        <w:t>(</w:t>
+      </w:r>
+      <w:r>
+        <w:rPr>
+          <w:lang w:val="de-DE"/>
+        </w:rPr>
+        <w:t>Erklärung):</w:t>
       </w:r>
     </w:p>
     <w:p>
@@ -500,8 +498,51 @@
         </w:rPr>
         <w:t xml:space="preserve"> weniger Sinn</w:t>
       </w:r>
+    </w:p>
+    <w:p>
+      <w:pPr>
+        <w:pStyle w:val="KeinLeerraum"/>
+        <w:rPr>
+          <w:lang w:val="de-DE"/>
+        </w:rPr>
+      </w:pPr>
       <w:bookmarkStart w:id="0" w:name="_GoBack"/>
       <w:bookmarkEnd w:id="0"/>
+    </w:p>
+    <w:p>
+      <w:pPr>
+        <w:pStyle w:val="KeinLeerraum"/>
+        <w:rPr>
+          <w:lang w:val="de-DE"/>
+        </w:rPr>
+      </w:pPr>
+      <w:r>
+        <w:rPr>
+          <w:lang w:val="de-DE"/>
+        </w:rPr>
+        <w:t>Kommunikationsmessung: Laufzeit ohne Kommunikation</w:t>
+      </w:r>
+      <w:r>
+        <w:rPr>
+          <w:lang w:val="de-DE"/>
+        </w:rPr>
+        <w:br/>
+        <w:t xml:space="preserve">Zeit wird ziemlich linear mehr, was sehr erwartbar ist, da die kopierte </w:t>
+      </w:r>
+      <w:proofErr w:type="spellStart"/>
+      <w:r>
+        <w:rPr>
+          <w:lang w:val="de-DE"/>
+        </w:rPr>
+        <w:t>datenmenge</w:t>
+      </w:r>
+      <w:proofErr w:type="spellEnd"/>
+      <w:r>
+        <w:rPr>
+          <w:lang w:val="de-DE"/>
+        </w:rPr>
+        <w:t xml:space="preserve"> auch linear wächst</w:t>
+      </w:r>
     </w:p>
     <w:sectPr>
       <w:pgSz w:w="12240" w:h="15840"/>

</xml_diff>